<commit_message>
finished week 4 milestone docs/updates
</commit_message>
<xml_diff>
--- a/Milestone4/CST-235-CLCProjectDesignReport.docx
+++ b/Milestone4/CST-235-CLCProjectDesignReport.docx
@@ -156,7 +156,7 @@
                 <w:szCs w:val="24"/>
                 <w:rtl w:val="0"/>
               </w:rPr>
-              <w:t xml:space="preserve">Milestone 3</w:t>
+              <w:t xml:space="preserve">Milestone 4</w:t>
             </w:r>
           </w:p>
         </w:tc>
@@ -236,7 +236,7 @@
                 <w:szCs w:val="24"/>
                 <w:rtl w:val="0"/>
               </w:rPr>
-              <w:t xml:space="preserve">July 26th, 2020</w:t>
+              <w:t xml:space="preserve">August 2nd, 2020</w:t>
             </w:r>
             <w:r>
               <w:rPr>
@@ -321,7 +321,7 @@
                 <w:szCs w:val="24"/>
                 <w:rtl w:val="0"/>
               </w:rPr>
-              <w:t xml:space="preserve">0.3</w:t>
+              <w:t xml:space="preserve">0.4</w:t>
             </w:r>
           </w:p>
         </w:tc>
@@ -1093,7 +1093,7 @@
                       <w:szCs w:val="24"/>
                       <w:rtl w:val="0"/>
                     </w:rPr>
-                    <w:t xml:space="preserve">Created XHTML post-related pages</w:t>
+                    <w:t xml:space="preserve">Added XHTML Pages for viewing and editing list of Posts</w:t>
                   </w:r>
                 </w:p>
               </w:tc>
@@ -1169,7 +1169,7 @@
                       <w:szCs w:val="24"/>
                       <w:rtl w:val="0"/>
                     </w:rPr>
-                    <w:t xml:space="preserve">5</w:t>
+                    <w:t xml:space="preserve">4</w:t>
                   </w:r>
                 </w:p>
               </w:tc>
@@ -1250,7 +1250,7 @@
                       <w:szCs w:val="24"/>
                       <w:rtl w:val="0"/>
                     </w:rPr>
-                    <w:t xml:space="preserve">Updated project planning and time-tracking, cleaned up interfaces &amp; controllers</w:t>
+                    <w:t xml:space="preserve">Updated project planning and time-tracking, cleaned up interfaces &amp; controllers. Created Post DAO and connected it to post viewing and editing pages.</w:t>
                   </w:r>
                 </w:p>
               </w:tc>
@@ -1326,7 +1326,7 @@
                       <w:szCs w:val="24"/>
                       <w:rtl w:val="0"/>
                     </w:rPr>
-                    <w:t xml:space="preserve">4</w:t>
+                    <w:t xml:space="preserve">6</w:t>
                   </w:r>
                 </w:p>
               </w:tc>
@@ -1407,7 +1407,7 @@
                       <w:szCs w:val="24"/>
                       <w:rtl w:val="0"/>
                     </w:rPr>
-                    <w:t xml:space="preserve">Added Navigation bar functionality, changed the footer style, and cleaned up the registration page.</w:t>
+                    <w:t xml:space="preserve">Created DAO Interface, User DAO Object, and implemented log out feature.</w:t>
                   </w:r>
                 </w:p>
               </w:tc>
@@ -1564,7 +1564,7 @@
                       <w:szCs w:val="24"/>
                       <w:rtl w:val="0"/>
                     </w:rPr>
-                    <w:t xml:space="preserve">Created Interface and Service business logic EJB’s and altered controllers to match CDI injection style</w:t>
+                    <w:t xml:space="preserve">Help coordinate new features. Provided feedback on the Database setup. </w:t>
                   </w:r>
                 </w:p>
               </w:tc>
@@ -1640,7 +1640,7 @@
                       <w:szCs w:val="24"/>
                       <w:rtl w:val="0"/>
                     </w:rPr>
-                    <w:t xml:space="preserve"> 4</w:t>
+                    <w:t xml:space="preserve"> 3</w:t>
                   </w:r>
                 </w:p>
               </w:tc>
@@ -3609,12 +3609,12 @@
           <wp:inline distB="114300" distT="114300" distL="114300" distR="114300">
             <wp:extent cx="5943600" cy="2184400"/>
             <wp:effectExtent b="0" l="0" r="0" t="0"/>
-            <wp:docPr descr="Chart" id="11" name="image1.png"/>
+            <wp:docPr descr="Chart" id="10" name="image2.png"/>
             <a:graphic>
               <a:graphicData uri="http://schemas.openxmlformats.org/drawingml/2006/picture">
                 <pic:pic>
                   <pic:nvPicPr>
-                    <pic:cNvPr descr="Chart" id="0" name="image1.png"/>
+                    <pic:cNvPr descr="Chart" id="0" name="image2.png"/>
                     <pic:cNvPicPr preferRelativeResize="0"/>
                   </pic:nvPicPr>
                   <pic:blipFill>
@@ -4630,42 +4630,44 @@
       <w:pPr>
         <w:rPr>
           <w:rFonts w:ascii="Times New Roman" w:cs="Times New Roman" w:eastAsia="Times New Roman" w:hAnsi="Times New Roman"/>
+          <w:i w:val="1"/>
+          <w:color w:val="2e74b5"/>
+          <w:sz w:val="24"/>
+          <w:szCs w:val="24"/>
+        </w:rPr>
+      </w:pPr>
+      <w:r>
+        <w:rPr>
+          <w:rFonts w:ascii="Times New Roman" w:cs="Times New Roman" w:eastAsia="Times New Roman" w:hAnsi="Times New Roman"/>
           <w:b w:val="1"/>
           <w:sz w:val="28"/>
           <w:szCs w:val="28"/>
-        </w:rPr>
-      </w:pPr>
-      <w:r>
-        <w:rPr>
-          <w:rFonts w:ascii="Times New Roman" w:cs="Times New Roman" w:eastAsia="Times New Roman" w:hAnsi="Times New Roman"/>
-          <w:b w:val="1"/>
-          <w:sz w:val="28"/>
-          <w:szCs w:val="28"/>
           <w:rtl w:val="0"/>
         </w:rPr>
         <w:t xml:space="preserve">Install Instructions:</w:t>
       </w:r>
-    </w:p>
-    <w:p>
-      <w:pPr>
-        <w:rPr>
-          <w:rFonts w:ascii="Times New Roman" w:cs="Times New Roman" w:eastAsia="Times New Roman" w:hAnsi="Times New Roman"/>
-          <w:i w:val="1"/>
-          <w:color w:val="2e74b5"/>
-          <w:sz w:val="24"/>
-          <w:szCs w:val="24"/>
-        </w:rPr>
-      </w:pPr>
-      <w:r>
-        <w:rPr>
-          <w:rFonts w:ascii="Times New Roman" w:cs="Times New Roman" w:eastAsia="Times New Roman" w:hAnsi="Times New Roman"/>
-          <w:i w:val="1"/>
-          <w:color w:val="2e74b5"/>
-          <w:sz w:val="24"/>
-          <w:szCs w:val="24"/>
-          <w:rtl w:val="0"/>
-        </w:rPr>
-        <w:t xml:space="preserve">Include step-by-step instructions for setting up your database, configuring, and deploying/installing your application. This section should also include detailed instructions for what configuration files are required by your application, what configuration settings need to be adjusted for various runtime (development or production) environments, and where the files need to be deployed to. This section should also contain detailed instructions for how to clone your application source code from Bitbucket and deploy the application to an externally hosted site.</w:t>
+      <w:r>
+        <w:rPr>
+          <w:rtl w:val="0"/>
+        </w:rPr>
+      </w:r>
+    </w:p>
+    <w:p>
+      <w:pPr>
+        <w:rPr>
+          <w:rFonts w:ascii="Times New Roman" w:cs="Times New Roman" w:eastAsia="Times New Roman" w:hAnsi="Times New Roman"/>
+          <w:sz w:val="24"/>
+          <w:szCs w:val="24"/>
+        </w:rPr>
+      </w:pPr>
+      <w:r>
+        <w:rPr>
+          <w:rFonts w:ascii="Times New Roman" w:cs="Times New Roman" w:eastAsia="Times New Roman" w:hAnsi="Times New Roman"/>
+          <w:sz w:val="24"/>
+          <w:szCs w:val="24"/>
+          <w:rtl w:val="0"/>
+        </w:rPr>
+        <w:t xml:space="preserve">Before running the web application, PostgreSQL must be set up and running. Once a PostgreSQL database has been established the create-db.sql file must be run to set up the proper schema and tables. The insert-db.sql file can then be used to add mock data to the application for testing. Once this has been done PostgreSQL’s connection string information can be set in the data/DataAccessInterface.java file. In the file you can change the PostgreSQL URL, username, and password to their local settings. The default settings assume a fresh installation of PostgreSQL, using the default ‘postgres’ database.</w:t>
       </w:r>
     </w:p>
     <w:p>
@@ -6380,14 +6382,14 @@
         </w:rPr>
         <w:drawing>
           <wp:inline distB="114300" distT="114300" distL="114300" distR="114300">
-            <wp:extent cx="3790950" cy="3638550"/>
+            <wp:extent cx="5943600" cy="3073400"/>
             <wp:effectExtent b="0" l="0" r="0" t="0"/>
-            <wp:docPr id="9" name="image2.png"/>
+            <wp:docPr id="12" name="image11.png"/>
             <a:graphic>
               <a:graphicData uri="http://schemas.openxmlformats.org/drawingml/2006/picture">
                 <pic:pic>
                   <pic:nvPicPr>
-                    <pic:cNvPr id="0" name="image2.png"/>
+                    <pic:cNvPr id="0" name="image11.png"/>
                     <pic:cNvPicPr preferRelativeResize="0"/>
                   </pic:nvPicPr>
                   <pic:blipFill>
@@ -6400,7 +6402,7 @@
                   <pic:spPr>
                     <a:xfrm>
                       <a:off x="0" y="0"/>
-                      <a:ext cx="3790950" cy="3638550"/>
+                      <a:ext cx="5943600" cy="3073400"/>
                     </a:xfrm>
                     <a:prstGeom prst="rect"/>
                     <a:ln/>
@@ -6421,28 +6423,6 @@
       <w:pPr>
         <w:rPr>
           <w:rFonts w:ascii="Times New Roman" w:cs="Times New Roman" w:eastAsia="Times New Roman" w:hAnsi="Times New Roman"/>
-          <w:i w:val="1"/>
-          <w:color w:val="2e74b5"/>
-          <w:sz w:val="24"/>
-          <w:szCs w:val="24"/>
-        </w:rPr>
-      </w:pPr>
-      <w:r>
-        <w:rPr>
-          <w:rFonts w:ascii="Times New Roman" w:cs="Times New Roman" w:eastAsia="Times New Roman" w:hAnsi="Times New Roman"/>
-          <w:i w:val="1"/>
-          <w:color w:val="2e74b5"/>
-          <w:sz w:val="24"/>
-          <w:szCs w:val="24"/>
-          <w:rtl w:val="0"/>
-        </w:rPr>
-        <w:t xml:space="preserve"> </w:t>
-      </w:r>
-    </w:p>
-    <w:p>
-      <w:pPr>
-        <w:rPr>
-          <w:rFonts w:ascii="Times New Roman" w:cs="Times New Roman" w:eastAsia="Times New Roman" w:hAnsi="Times New Roman"/>
           <w:b w:val="1"/>
           <w:sz w:val="28"/>
           <w:szCs w:val="28"/>
@@ -6450,97 +6430,234 @@
       </w:pPr>
       <w:r>
         <w:rPr>
+          <w:rtl w:val="0"/>
+        </w:rPr>
+      </w:r>
+    </w:p>
+    <w:p>
+      <w:pPr>
+        <w:rPr>
           <w:rFonts w:ascii="Times New Roman" w:cs="Times New Roman" w:eastAsia="Times New Roman" w:hAnsi="Times New Roman"/>
           <w:b w:val="1"/>
           <w:sz w:val="28"/>
           <w:szCs w:val="28"/>
-          <w:rtl w:val="0"/>
-        </w:rPr>
-        <w:t xml:space="preserve">DDL Scripts:</w:t>
-      </w:r>
-    </w:p>
-    <w:p>
-      <w:pPr>
-        <w:rPr>
-          <w:rFonts w:ascii="Times New Roman" w:cs="Times New Roman" w:eastAsia="Times New Roman" w:hAnsi="Times New Roman"/>
-          <w:i w:val="1"/>
-          <w:color w:val="2e74b5"/>
-          <w:sz w:val="24"/>
-          <w:szCs w:val="24"/>
-        </w:rPr>
-      </w:pPr>
-      <w:r>
-        <w:rPr>
-          <w:rFonts w:ascii="Times New Roman" w:cs="Times New Roman" w:eastAsia="Times New Roman" w:hAnsi="Times New Roman"/>
-          <w:i w:val="1"/>
-          <w:color w:val="2e74b5"/>
-          <w:sz w:val="24"/>
-          <w:szCs w:val="24"/>
-          <w:rtl w:val="0"/>
-        </w:rPr>
-        <w:t xml:space="preserve">This should contain a link to Bitbucket where the DDL script can be downloaded from.</w:t>
-      </w:r>
-    </w:p>
-    <w:p>
-      <w:pPr>
-        <w:rPr>
-          <w:rFonts w:ascii="Times New Roman" w:cs="Times New Roman" w:eastAsia="Times New Roman" w:hAnsi="Times New Roman"/>
-          <w:i w:val="1"/>
-          <w:color w:val="2e74b5"/>
-          <w:sz w:val="24"/>
-          <w:szCs w:val="24"/>
-        </w:rPr>
-      </w:pPr>
-      <w:r>
-        <w:rPr>
-          <w:rFonts w:ascii="Times New Roman" w:cs="Times New Roman" w:eastAsia="Times New Roman" w:hAnsi="Times New Roman"/>
-          <w:i w:val="1"/>
-          <w:color w:val="2e74b5"/>
-          <w:sz w:val="24"/>
-          <w:szCs w:val="24"/>
-          <w:rtl w:val="0"/>
-        </w:rPr>
-        <w:t xml:space="preserve"> </w:t>
-      </w:r>
-    </w:p>
-    <w:p>
-      <w:pPr>
+        </w:rPr>
+      </w:pPr>
+      <w:r>
         <w:rPr>
           <w:rFonts w:ascii="Times New Roman" w:cs="Times New Roman" w:eastAsia="Times New Roman" w:hAnsi="Times New Roman"/>
           <w:b w:val="1"/>
           <w:sz w:val="28"/>
           <w:szCs w:val="28"/>
-        </w:rPr>
-      </w:pPr>
-      <w:r>
+          <w:rtl w:val="0"/>
+        </w:rPr>
+        <w:t xml:space="preserve">UML Diagrams:</w:t>
+      </w:r>
+    </w:p>
+    <w:p>
+      <w:pPr>
         <w:rPr>
           <w:rFonts w:ascii="Times New Roman" w:cs="Times New Roman" w:eastAsia="Times New Roman" w:hAnsi="Times New Roman"/>
           <w:b w:val="1"/>
           <w:sz w:val="28"/>
           <w:szCs w:val="28"/>
-          <w:rtl w:val="0"/>
-        </w:rPr>
-        <w:t xml:space="preserve"> </w:t>
-      </w:r>
-    </w:p>
-    <w:p>
-      <w:pPr>
+        </w:rPr>
+      </w:pPr>
+      <w:r>
         <w:rPr>
           <w:rFonts w:ascii="Times New Roman" w:cs="Times New Roman" w:eastAsia="Times New Roman" w:hAnsi="Times New Roman"/>
           <w:b w:val="1"/>
           <w:sz w:val="28"/>
           <w:szCs w:val="28"/>
         </w:rPr>
-      </w:pPr>
-      <w:r>
+        <w:drawing>
+          <wp:inline distB="114300" distT="114300" distL="114300" distR="114300">
+            <wp:extent cx="5943600" cy="2552700"/>
+            <wp:effectExtent b="0" l="0" r="0" t="0"/>
+            <wp:docPr id="13" name="image13.png"/>
+            <a:graphic>
+              <a:graphicData uri="http://schemas.openxmlformats.org/drawingml/2006/picture">
+                <pic:pic>
+                  <pic:nvPicPr>
+                    <pic:cNvPr id="0" name="image13.png"/>
+                    <pic:cNvPicPr preferRelativeResize="0"/>
+                  </pic:nvPicPr>
+                  <pic:blipFill>
+                    <a:blip r:embed="rId11"/>
+                    <a:srcRect b="0" l="0" r="0" t="0"/>
+                    <a:stretch>
+                      <a:fillRect/>
+                    </a:stretch>
+                  </pic:blipFill>
+                  <pic:spPr>
+                    <a:xfrm>
+                      <a:off x="0" y="0"/>
+                      <a:ext cx="5943600" cy="2552700"/>
+                    </a:xfrm>
+                    <a:prstGeom prst="rect"/>
+                    <a:ln/>
+                  </pic:spPr>
+                </pic:pic>
+              </a:graphicData>
+            </a:graphic>
+          </wp:inline>
+        </w:drawing>
+      </w:r>
+      <w:r>
+        <w:rPr>
+          <w:rtl w:val="0"/>
+        </w:rPr>
+      </w:r>
+    </w:p>
+    <w:p>
+      <w:pPr>
+        <w:rPr>
+          <w:rFonts w:ascii="Times New Roman" w:cs="Times New Roman" w:eastAsia="Times New Roman" w:hAnsi="Times New Roman"/>
+          <w:i w:val="1"/>
+          <w:color w:val="2e74b5"/>
+          <w:sz w:val="24"/>
+          <w:szCs w:val="24"/>
+        </w:rPr>
+      </w:pPr>
+      <w:r>
+        <w:rPr>
+          <w:rFonts w:ascii="Times New Roman" w:cs="Times New Roman" w:eastAsia="Times New Roman" w:hAnsi="Times New Roman"/>
+          <w:i w:val="1"/>
+          <w:color w:val="2e74b5"/>
+          <w:sz w:val="24"/>
+          <w:szCs w:val="24"/>
+          <w:rtl w:val="0"/>
+        </w:rPr>
+        <w:t xml:space="preserve"> </w:t>
+      </w:r>
+    </w:p>
+    <w:p>
+      <w:pPr>
         <w:rPr>
           <w:rFonts w:ascii="Times New Roman" w:cs="Times New Roman" w:eastAsia="Times New Roman" w:hAnsi="Times New Roman"/>
           <w:b w:val="1"/>
           <w:sz w:val="28"/>
           <w:szCs w:val="28"/>
-          <w:rtl w:val="0"/>
-        </w:rPr>
-        <w:t xml:space="preserve"> </w:t>
+        </w:rPr>
+      </w:pPr>
+      <w:r>
+        <w:rPr>
+          <w:rFonts w:ascii="Times New Roman" w:cs="Times New Roman" w:eastAsia="Times New Roman" w:hAnsi="Times New Roman"/>
+          <w:b w:val="1"/>
+          <w:sz w:val="28"/>
+          <w:szCs w:val="28"/>
+          <w:rtl w:val="0"/>
+        </w:rPr>
+        <w:t xml:space="preserve">DDL Scripts:</w:t>
+      </w:r>
+    </w:p>
+    <w:p>
+      <w:pPr>
+        <w:rPr>
+          <w:rFonts w:ascii="Times New Roman" w:cs="Times New Roman" w:eastAsia="Times New Roman" w:hAnsi="Times New Roman"/>
+          <w:i w:val="1"/>
+          <w:color w:val="2e74b5"/>
+          <w:sz w:val="24"/>
+          <w:szCs w:val="24"/>
+        </w:rPr>
+      </w:pPr>
+      <w:r>
+        <w:rPr>
+          <w:rFonts w:ascii="Times New Roman" w:cs="Times New Roman" w:eastAsia="Times New Roman" w:hAnsi="Times New Roman"/>
+          <w:i w:val="1"/>
+          <w:color w:val="2e74b5"/>
+          <w:sz w:val="24"/>
+          <w:szCs w:val="24"/>
+          <w:rtl w:val="0"/>
+        </w:rPr>
+        <w:t xml:space="preserve">This should contain a link to Bitbucket where the DDL script can be downloaded from.</w:t>
+      </w:r>
+    </w:p>
+    <w:p>
+      <w:pPr>
+        <w:rPr>
+          <w:rFonts w:ascii="Times New Roman" w:cs="Times New Roman" w:eastAsia="Times New Roman" w:hAnsi="Times New Roman"/>
+          <w:sz w:val="24"/>
+          <w:szCs w:val="24"/>
+        </w:rPr>
+      </w:pPr>
+      <w:r>
+        <w:rPr>
+          <w:rFonts w:ascii="Times New Roman" w:cs="Times New Roman" w:eastAsia="Times New Roman" w:hAnsi="Times New Roman"/>
+          <w:sz w:val="24"/>
+          <w:szCs w:val="24"/>
+          <w:rtl w:val="0"/>
+        </w:rPr>
+        <w:t xml:space="preserve">Create DB Tables: </w:t>
+      </w:r>
+      <w:hyperlink r:id="rId12">
+        <w:r>
+          <w:rPr>
+            <w:rFonts w:ascii="Times New Roman" w:cs="Times New Roman" w:eastAsia="Times New Roman" w:hAnsi="Times New Roman"/>
+            <w:color w:val="1155cc"/>
+            <w:sz w:val="24"/>
+            <w:szCs w:val="24"/>
+            <w:u w:val="single"/>
+            <w:rtl w:val="0"/>
+          </w:rPr>
+          <w:t xml:space="preserve">https://github.com/DanielCender/CST-235-CLC/blob/dev/create-db.sql</w:t>
+        </w:r>
+      </w:hyperlink>
+      <w:r>
+        <w:rPr>
+          <w:rtl w:val="0"/>
+        </w:rPr>
+      </w:r>
+    </w:p>
+    <w:p>
+      <w:pPr>
+        <w:rPr>
+          <w:rFonts w:ascii="Times New Roman" w:cs="Times New Roman" w:eastAsia="Times New Roman" w:hAnsi="Times New Roman"/>
+          <w:sz w:val="24"/>
+          <w:szCs w:val="24"/>
+        </w:rPr>
+      </w:pPr>
+      <w:r>
+        <w:rPr>
+          <w:rFonts w:ascii="Times New Roman" w:cs="Times New Roman" w:eastAsia="Times New Roman" w:hAnsi="Times New Roman"/>
+          <w:sz w:val="24"/>
+          <w:szCs w:val="24"/>
+          <w:rtl w:val="0"/>
+        </w:rPr>
+        <w:t xml:space="preserve">Insert DB Tables: </w:t>
+      </w:r>
+      <w:hyperlink r:id="rId13">
+        <w:r>
+          <w:rPr>
+            <w:rFonts w:ascii="Times New Roman" w:cs="Times New Roman" w:eastAsia="Times New Roman" w:hAnsi="Times New Roman"/>
+            <w:color w:val="1155cc"/>
+            <w:sz w:val="24"/>
+            <w:szCs w:val="24"/>
+            <w:u w:val="single"/>
+            <w:rtl w:val="0"/>
+          </w:rPr>
+          <w:t xml:space="preserve">https://github.com/DanielCender/CST-235-CLC/blob/dev/insert-data.sql</w:t>
+        </w:r>
+      </w:hyperlink>
+      <w:r>
+        <w:rPr>
+          <w:rtl w:val="0"/>
+        </w:rPr>
+      </w:r>
+    </w:p>
+    <w:p>
+      <w:pPr>
+        <w:rPr>
+          <w:rFonts w:ascii="Times New Roman" w:cs="Times New Roman" w:eastAsia="Times New Roman" w:hAnsi="Times New Roman"/>
+          <w:b w:val="1"/>
+          <w:sz w:val="28"/>
+          <w:szCs w:val="28"/>
+        </w:rPr>
+      </w:pPr>
+      <w:r>
+        <w:rPr>
+          <w:rtl w:val="0"/>
+        </w:rPr>
       </w:r>
     </w:p>
     <w:p>
@@ -6583,16 +6700,16 @@
           <wp:inline distB="114300" distT="114300" distL="114300" distR="114300">
             <wp:extent cx="5943600" cy="3263900"/>
             <wp:effectExtent b="0" l="0" r="0" t="0"/>
-            <wp:docPr id="2" name="image12.png"/>
+            <wp:docPr id="2" name="image10.png"/>
             <a:graphic>
               <a:graphicData uri="http://schemas.openxmlformats.org/drawingml/2006/picture">
                 <pic:pic>
                   <pic:nvPicPr>
-                    <pic:cNvPr id="0" name="image12.png"/>
+                    <pic:cNvPr id="0" name="image10.png"/>
                     <pic:cNvPicPr preferRelativeResize="0"/>
                   </pic:nvPicPr>
                   <pic:blipFill>
-                    <a:blip r:embed="rId11"/>
+                    <a:blip r:embed="rId14"/>
                     <a:srcRect b="0" l="0" r="0" t="0"/>
                     <a:stretch>
                       <a:fillRect/>
@@ -6678,472 +6795,12 @@
           <wp:inline distB="114300" distT="114300" distL="114300" distR="114300">
             <wp:extent cx="5943600" cy="3340100"/>
             <wp:effectExtent b="12700" l="12700" r="12700" t="12700"/>
-            <wp:docPr id="5" name="image7.png"/>
+            <wp:docPr id="5" name="image1.png"/>
             <a:graphic>
               <a:graphicData uri="http://schemas.openxmlformats.org/drawingml/2006/picture">
                 <pic:pic>
                   <pic:nvPicPr>
-                    <pic:cNvPr id="0" name="image7.png"/>
-                    <pic:cNvPicPr preferRelativeResize="0"/>
-                  </pic:nvPicPr>
-                  <pic:blipFill>
-                    <a:blip r:embed="rId12"/>
-                    <a:srcRect b="0" l="0" r="0" t="0"/>
-                    <a:stretch>
-                      <a:fillRect/>
-                    </a:stretch>
-                  </pic:blipFill>
-                  <pic:spPr>
-                    <a:xfrm>
-                      <a:off x="0" y="0"/>
-                      <a:ext cx="5943600" cy="3340100"/>
-                    </a:xfrm>
-                    <a:prstGeom prst="rect"/>
-                    <a:ln w="12700">
-                      <a:solidFill>
-                        <a:srgbClr val="000000"/>
-                      </a:solidFill>
-                      <a:prstDash val="solid"/>
-                    </a:ln>
-                  </pic:spPr>
-                </pic:pic>
-              </a:graphicData>
-            </a:graphic>
-          </wp:inline>
-        </w:drawing>
-      </w:r>
-      <w:r>
-        <w:rPr>
-          <w:rtl w:val="0"/>
-        </w:rPr>
-      </w:r>
-    </w:p>
-    <w:p>
-      <w:pPr>
-        <w:rPr>
-          <w:rFonts w:ascii="Times New Roman" w:cs="Times New Roman" w:eastAsia="Times New Roman" w:hAnsi="Times New Roman"/>
-          <w:color w:val="2e74b5"/>
-          <w:sz w:val="24"/>
-          <w:szCs w:val="24"/>
-        </w:rPr>
-      </w:pPr>
-      <w:r>
-        <w:rPr>
-          <w:rFonts w:ascii="Times New Roman" w:cs="Times New Roman" w:eastAsia="Times New Roman" w:hAnsi="Times New Roman"/>
-          <w:color w:val="2e74b5"/>
-          <w:sz w:val="24"/>
-          <w:szCs w:val="24"/>
-          <w:rtl w:val="0"/>
-        </w:rPr>
-        <w:t xml:space="preserve"> </w:t>
-      </w:r>
-    </w:p>
-    <w:p>
-      <w:pPr>
-        <w:rPr>
-          <w:rFonts w:ascii="Times New Roman" w:cs="Times New Roman" w:eastAsia="Times New Roman" w:hAnsi="Times New Roman"/>
-          <w:b w:val="1"/>
-          <w:sz w:val="28"/>
-          <w:szCs w:val="28"/>
-        </w:rPr>
-      </w:pPr>
-      <w:r>
-        <w:rPr>
-          <w:rFonts w:ascii="Times New Roman" w:cs="Times New Roman" w:eastAsia="Times New Roman" w:hAnsi="Times New Roman"/>
-          <w:b w:val="1"/>
-          <w:sz w:val="28"/>
-          <w:szCs w:val="28"/>
-          <w:rtl w:val="0"/>
-        </w:rPr>
-        <w:t xml:space="preserve"> </w:t>
-      </w:r>
-    </w:p>
-    <w:p>
-      <w:pPr>
-        <w:rPr>
-          <w:rFonts w:ascii="Times New Roman" w:cs="Times New Roman" w:eastAsia="Times New Roman" w:hAnsi="Times New Roman"/>
-          <w:b w:val="1"/>
-          <w:sz w:val="28"/>
-          <w:szCs w:val="28"/>
-        </w:rPr>
-      </w:pPr>
-      <w:r>
-        <w:rPr>
-          <w:rFonts w:ascii="Times New Roman" w:cs="Times New Roman" w:eastAsia="Times New Roman" w:hAnsi="Times New Roman"/>
-          <w:b w:val="1"/>
-          <w:sz w:val="28"/>
-          <w:szCs w:val="28"/>
-          <w:rtl w:val="0"/>
-        </w:rPr>
-        <w:t xml:space="preserve"> </w:t>
-      </w:r>
-    </w:p>
-    <w:p>
-      <w:pPr>
-        <w:rPr>
-          <w:rFonts w:ascii="Times New Roman" w:cs="Times New Roman" w:eastAsia="Times New Roman" w:hAnsi="Times New Roman"/>
-          <w:b w:val="1"/>
-          <w:sz w:val="28"/>
-          <w:szCs w:val="28"/>
-        </w:rPr>
-      </w:pPr>
-      <w:r>
-        <w:rPr>
-          <w:rFonts w:ascii="Times New Roman" w:cs="Times New Roman" w:eastAsia="Times New Roman" w:hAnsi="Times New Roman"/>
-          <w:b w:val="1"/>
-          <w:sz w:val="28"/>
-          <w:szCs w:val="28"/>
-          <w:rtl w:val="0"/>
-        </w:rPr>
-        <w:t xml:space="preserve">Class Diagrams:</w:t>
-      </w:r>
-    </w:p>
-    <w:p>
-      <w:pPr>
-        <w:rPr>
-          <w:rFonts w:ascii="Times New Roman" w:cs="Times New Roman" w:eastAsia="Times New Roman" w:hAnsi="Times New Roman"/>
-          <w:b w:val="1"/>
-          <w:sz w:val="28"/>
-          <w:szCs w:val="28"/>
-        </w:rPr>
-      </w:pPr>
-      <w:r>
-        <w:rPr>
-          <w:rFonts w:ascii="Times New Roman" w:cs="Times New Roman" w:eastAsia="Times New Roman" w:hAnsi="Times New Roman"/>
-          <w:b w:val="1"/>
-          <w:sz w:val="28"/>
-          <w:szCs w:val="28"/>
-        </w:rPr>
-        <w:drawing>
-          <wp:inline distB="114300" distT="114300" distL="114300" distR="114300">
-            <wp:extent cx="5800725" cy="3933825"/>
-            <wp:effectExtent b="0" l="0" r="0" t="0"/>
-            <wp:docPr id="6" name="image5.png"/>
-            <a:graphic>
-              <a:graphicData uri="http://schemas.openxmlformats.org/drawingml/2006/picture">
-                <pic:pic>
-                  <pic:nvPicPr>
-                    <pic:cNvPr id="0" name="image5.png"/>
-                    <pic:cNvPicPr preferRelativeResize="0"/>
-                  </pic:nvPicPr>
-                  <pic:blipFill>
-                    <a:blip r:embed="rId13"/>
-                    <a:srcRect b="0" l="0" r="0" t="0"/>
-                    <a:stretch>
-                      <a:fillRect/>
-                    </a:stretch>
-                  </pic:blipFill>
-                  <pic:spPr>
-                    <a:xfrm>
-                      <a:off x="0" y="0"/>
-                      <a:ext cx="5800725" cy="3933825"/>
-                    </a:xfrm>
-                    <a:prstGeom prst="rect"/>
-                    <a:ln/>
-                  </pic:spPr>
-                </pic:pic>
-              </a:graphicData>
-            </a:graphic>
-          </wp:inline>
-        </w:drawing>
-      </w:r>
-      <w:r>
-        <w:rPr>
-          <w:rtl w:val="0"/>
-        </w:rPr>
-      </w:r>
-    </w:p>
-    <w:p>
-      <w:pPr>
-        <w:rPr>
-          <w:rFonts w:ascii="Times New Roman" w:cs="Times New Roman" w:eastAsia="Times New Roman" w:hAnsi="Times New Roman"/>
-          <w:b w:val="1"/>
-          <w:sz w:val="28"/>
-          <w:szCs w:val="28"/>
-        </w:rPr>
-      </w:pPr>
-      <w:r>
-        <w:rPr>
-          <w:rFonts w:ascii="Times New Roman" w:cs="Times New Roman" w:eastAsia="Times New Roman" w:hAnsi="Times New Roman"/>
-          <w:b w:val="1"/>
-          <w:sz w:val="28"/>
-          <w:szCs w:val="28"/>
-          <w:rtl w:val="0"/>
-        </w:rPr>
-        <w:t xml:space="preserve">Service API Design:</w:t>
-      </w:r>
-    </w:p>
-    <w:p>
-      <w:pPr>
-        <w:rPr>
-          <w:rFonts w:ascii="Times New Roman" w:cs="Times New Roman" w:eastAsia="Times New Roman" w:hAnsi="Times New Roman"/>
-          <w:i w:val="1"/>
-          <w:color w:val="2e74b5"/>
-          <w:sz w:val="24"/>
-          <w:szCs w:val="24"/>
-        </w:rPr>
-      </w:pPr>
-      <w:r>
-        <w:rPr>
-          <w:rFonts w:ascii="Times New Roman" w:cs="Times New Roman" w:eastAsia="Times New Roman" w:hAnsi="Times New Roman"/>
-          <w:i w:val="1"/>
-          <w:color w:val="2e74b5"/>
-          <w:sz w:val="24"/>
-          <w:szCs w:val="24"/>
-          <w:rtl w:val="0"/>
-        </w:rPr>
-        <w:t xml:space="preserve">This section should fully document any Third Party Service Interface APIs being consumed or application specific Service APIs being published, how to access the service, what parameters are required by the API, and the detailed JSON data format specification that could be used by a third party developer to integrate with the service and API.</w:t>
-      </w:r>
-    </w:p>
-    <w:p>
-      <w:pPr>
-        <w:rPr>
-          <w:rFonts w:ascii="Times New Roman" w:cs="Times New Roman" w:eastAsia="Times New Roman" w:hAnsi="Times New Roman"/>
-          <w:i w:val="1"/>
-          <w:color w:val="2e74b5"/>
-          <w:sz w:val="24"/>
-          <w:szCs w:val="24"/>
-        </w:rPr>
-      </w:pPr>
-      <w:r>
-        <w:rPr>
-          <w:rFonts w:ascii="Times New Roman" w:cs="Times New Roman" w:eastAsia="Times New Roman" w:hAnsi="Times New Roman"/>
-          <w:i w:val="1"/>
-          <w:color w:val="2e74b5"/>
-          <w:sz w:val="24"/>
-          <w:szCs w:val="24"/>
-          <w:rtl w:val="0"/>
-        </w:rPr>
-        <w:t xml:space="preserve"> </w:t>
-      </w:r>
-    </w:p>
-    <w:p>
-      <w:pPr>
-        <w:rPr>
-          <w:rFonts w:ascii="Times New Roman" w:cs="Times New Roman" w:eastAsia="Times New Roman" w:hAnsi="Times New Roman"/>
-          <w:b w:val="1"/>
-          <w:sz w:val="28"/>
-          <w:szCs w:val="28"/>
-        </w:rPr>
-      </w:pPr>
-      <w:r>
-        <w:rPr>
-          <w:rFonts w:ascii="Times New Roman" w:cs="Times New Roman" w:eastAsia="Times New Roman" w:hAnsi="Times New Roman"/>
-          <w:b w:val="1"/>
-          <w:sz w:val="28"/>
-          <w:szCs w:val="28"/>
-          <w:rtl w:val="0"/>
-        </w:rPr>
-        <w:t xml:space="preserve">Security Design:</w:t>
-      </w:r>
-    </w:p>
-    <w:p>
-      <w:pPr>
-        <w:rPr>
-          <w:rFonts w:ascii="Times New Roman" w:cs="Times New Roman" w:eastAsia="Times New Roman" w:hAnsi="Times New Roman"/>
-          <w:i w:val="1"/>
-          <w:color w:val="2e74b5"/>
-          <w:sz w:val="24"/>
-          <w:szCs w:val="24"/>
-        </w:rPr>
-      </w:pPr>
-      <w:r>
-        <w:rPr>
-          <w:rFonts w:ascii="Times New Roman" w:cs="Times New Roman" w:eastAsia="Times New Roman" w:hAnsi="Times New Roman"/>
-          <w:i w:val="1"/>
-          <w:color w:val="2e74b5"/>
-          <w:sz w:val="24"/>
-          <w:szCs w:val="24"/>
-          <w:rtl w:val="0"/>
-        </w:rPr>
-        <w:t xml:space="preserve">This section should outline the design for how authentication and authorization was supported. This section should also contain all of the roles and privileges that are supported by the design.</w:t>
-      </w:r>
-    </w:p>
-    <w:p>
-      <w:pPr>
-        <w:rPr>
-          <w:rFonts w:ascii="Times New Roman" w:cs="Times New Roman" w:eastAsia="Times New Roman" w:hAnsi="Times New Roman"/>
-          <w:color w:val="2e74b5"/>
-          <w:sz w:val="24"/>
-          <w:szCs w:val="24"/>
-        </w:rPr>
-      </w:pPr>
-      <w:r>
-        <w:rPr>
-          <w:rFonts w:ascii="Times New Roman" w:cs="Times New Roman" w:eastAsia="Times New Roman" w:hAnsi="Times New Roman"/>
-          <w:color w:val="2e74b5"/>
-          <w:sz w:val="24"/>
-          <w:szCs w:val="24"/>
-          <w:rtl w:val="0"/>
-        </w:rPr>
-        <w:t xml:space="preserve"> </w:t>
-      </w:r>
-    </w:p>
-    <w:p>
-      <w:pPr>
-        <w:rPr>
-          <w:rFonts w:ascii="Times New Roman" w:cs="Times New Roman" w:eastAsia="Times New Roman" w:hAnsi="Times New Roman"/>
-          <w:b w:val="1"/>
-          <w:sz w:val="28"/>
-          <w:szCs w:val="28"/>
-        </w:rPr>
-      </w:pPr>
-      <w:r>
-        <w:rPr>
-          <w:rFonts w:ascii="Times New Roman" w:cs="Times New Roman" w:eastAsia="Times New Roman" w:hAnsi="Times New Roman"/>
-          <w:b w:val="1"/>
-          <w:sz w:val="28"/>
-          <w:szCs w:val="28"/>
-          <w:rtl w:val="0"/>
-        </w:rPr>
-        <w:t xml:space="preserve">Other Documentation:</w:t>
-      </w:r>
-    </w:p>
-    <w:p>
-      <w:pPr>
-        <w:rPr>
-          <w:rFonts w:ascii="Times New Roman" w:cs="Times New Roman" w:eastAsia="Times New Roman" w:hAnsi="Times New Roman"/>
-          <w:i w:val="1"/>
-          <w:color w:val="2e74b5"/>
-          <w:sz w:val="24"/>
-          <w:szCs w:val="24"/>
-        </w:rPr>
-      </w:pPr>
-      <w:r>
-        <w:rPr>
-          <w:rFonts w:ascii="Times New Roman" w:cs="Times New Roman" w:eastAsia="Times New Roman" w:hAnsi="Times New Roman"/>
-          <w:i w:val="1"/>
-          <w:color w:val="2e74b5"/>
-          <w:sz w:val="24"/>
-          <w:szCs w:val="24"/>
-          <w:rtl w:val="0"/>
-        </w:rPr>
-        <w:t xml:space="preserve">You should insert any additional drawings, storyboards, white board pictures, project schedules, tasks lists, and so forth that support your approach, design, and project. If you have no supporting documentation, please explain the rationale for why you are leaving this section as N/A.</w:t>
-      </w:r>
-    </w:p>
-    <w:p>
-      <w:pPr>
-        <w:rPr>
-          <w:rFonts w:ascii="Times New Roman" w:cs="Times New Roman" w:eastAsia="Times New Roman" w:hAnsi="Times New Roman"/>
-          <w:i w:val="1"/>
-          <w:color w:val="2e74b5"/>
-          <w:sz w:val="24"/>
-          <w:szCs w:val="24"/>
-        </w:rPr>
-      </w:pPr>
-      <w:r>
-        <w:rPr>
-          <w:rFonts w:ascii="Times New Roman" w:cs="Times New Roman" w:eastAsia="Times New Roman" w:hAnsi="Times New Roman"/>
-          <w:i w:val="1"/>
-          <w:color w:val="2e74b5"/>
-          <w:sz w:val="24"/>
-          <w:szCs w:val="24"/>
-          <w:rtl w:val="0"/>
-        </w:rPr>
-        <w:t xml:space="preserve"> </w:t>
-      </w:r>
-    </w:p>
-    <w:p>
-      <w:pPr>
-        <w:rPr>
-          <w:rFonts w:ascii="Times New Roman" w:cs="Times New Roman" w:eastAsia="Times New Roman" w:hAnsi="Times New Roman"/>
-          <w:i w:val="1"/>
-          <w:color w:val="2e74b5"/>
-          <w:sz w:val="24"/>
-          <w:szCs w:val="24"/>
-        </w:rPr>
-      </w:pPr>
-      <w:r>
-        <w:rPr>
-          <w:rFonts w:ascii="Times New Roman" w:cs="Times New Roman" w:eastAsia="Times New Roman" w:hAnsi="Times New Roman"/>
-          <w:i w:val="1"/>
-          <w:color w:val="2e74b5"/>
-          <w:sz w:val="24"/>
-          <w:szCs w:val="24"/>
-          <w:rtl w:val="0"/>
-        </w:rPr>
-        <w:t xml:space="preserve"> </w:t>
-      </w:r>
-      <w:r>
-        <w:rPr>
-          <w:rFonts w:ascii="Times New Roman" w:cs="Times New Roman" w:eastAsia="Times New Roman" w:hAnsi="Times New Roman"/>
-          <w:i w:val="1"/>
-          <w:color w:val="2e74b5"/>
-          <w:sz w:val="24"/>
-          <w:szCs w:val="24"/>
-        </w:rPr>
-        <w:drawing>
-          <wp:inline distB="114300" distT="114300" distL="114300" distR="114300">
-            <wp:extent cx="5943600" cy="3340100"/>
-            <wp:effectExtent b="12700" l="12700" r="12700" t="12700"/>
-            <wp:docPr id="10" name="image6.png"/>
-            <a:graphic>
-              <a:graphicData uri="http://schemas.openxmlformats.org/drawingml/2006/picture">
-                <pic:pic>
-                  <pic:nvPicPr>
-                    <pic:cNvPr id="0" name="image6.png"/>
-                    <pic:cNvPicPr preferRelativeResize="0"/>
-                  </pic:nvPicPr>
-                  <pic:blipFill>
-                    <a:blip r:embed="rId14"/>
-                    <a:srcRect b="0" l="0" r="0" t="0"/>
-                    <a:stretch>
-                      <a:fillRect/>
-                    </a:stretch>
-                  </pic:blipFill>
-                  <pic:spPr>
-                    <a:xfrm>
-                      <a:off x="0" y="0"/>
-                      <a:ext cx="5943600" cy="3340100"/>
-                    </a:xfrm>
-                    <a:prstGeom prst="rect"/>
-                    <a:ln w="12700">
-                      <a:solidFill>
-                        <a:srgbClr val="000000"/>
-                      </a:solidFill>
-                      <a:prstDash val="solid"/>
-                    </a:ln>
-                  </pic:spPr>
-                </pic:pic>
-              </a:graphicData>
-            </a:graphic>
-          </wp:inline>
-        </w:drawing>
-      </w:r>
-      <w:r>
-        <w:rPr>
-          <w:rtl w:val="0"/>
-        </w:rPr>
-      </w:r>
-    </w:p>
-    <w:p>
-      <w:pPr>
-        <w:rPr>
-          <w:rFonts w:ascii="Times New Roman" w:cs="Times New Roman" w:eastAsia="Times New Roman" w:hAnsi="Times New Roman"/>
-          <w:i w:val="1"/>
-          <w:color w:val="2e74b5"/>
-          <w:sz w:val="24"/>
-          <w:szCs w:val="24"/>
-        </w:rPr>
-      </w:pPr>
-      <w:r>
-        <w:rPr>
-          <w:rFonts w:ascii="Times New Roman" w:cs="Times New Roman" w:eastAsia="Times New Roman" w:hAnsi="Times New Roman"/>
-          <w:i w:val="1"/>
-          <w:color w:val="2e74b5"/>
-          <w:sz w:val="24"/>
-          <w:szCs w:val="24"/>
-        </w:rPr>
-        <w:drawing>
-          <wp:inline distB="114300" distT="114300" distL="114300" distR="114300">
-            <wp:extent cx="5943600" cy="3340100"/>
-            <wp:effectExtent b="12700" l="12700" r="12700" t="12700"/>
-            <wp:docPr id="12" name="image8.png"/>
-            <a:graphic>
-              <a:graphicData uri="http://schemas.openxmlformats.org/drawingml/2006/picture">
-                <pic:pic>
-                  <pic:nvPicPr>
-                    <pic:cNvPr id="0" name="image8.png"/>
+                    <pic:cNvPr id="0" name="image1.png"/>
                     <pic:cNvPicPr preferRelativeResize="0"/>
                   </pic:nvPicPr>
                   <pic:blipFill>
@@ -7182,30 +6839,108 @@
       <w:pPr>
         <w:rPr>
           <w:rFonts w:ascii="Times New Roman" w:cs="Times New Roman" w:eastAsia="Times New Roman" w:hAnsi="Times New Roman"/>
-          <w:i w:val="1"/>
-          <w:color w:val="2e74b5"/>
-          <w:sz w:val="24"/>
-          <w:szCs w:val="24"/>
-        </w:rPr>
-      </w:pPr>
-      <w:r>
-        <w:rPr>
-          <w:rFonts w:ascii="Times New Roman" w:cs="Times New Roman" w:eastAsia="Times New Roman" w:hAnsi="Times New Roman"/>
-          <w:i w:val="1"/>
-          <w:color w:val="2e74b5"/>
-          <w:sz w:val="24"/>
-          <w:szCs w:val="24"/>
+          <w:color w:val="2e74b5"/>
+          <w:sz w:val="24"/>
+          <w:szCs w:val="24"/>
+        </w:rPr>
+      </w:pPr>
+      <w:r>
+        <w:rPr>
+          <w:rFonts w:ascii="Times New Roman" w:cs="Times New Roman" w:eastAsia="Times New Roman" w:hAnsi="Times New Roman"/>
+          <w:color w:val="2e74b5"/>
+          <w:sz w:val="24"/>
+          <w:szCs w:val="24"/>
+          <w:rtl w:val="0"/>
+        </w:rPr>
+        <w:t xml:space="preserve"> </w:t>
+      </w:r>
+    </w:p>
+    <w:p>
+      <w:pPr>
+        <w:rPr>
+          <w:rFonts w:ascii="Times New Roman" w:cs="Times New Roman" w:eastAsia="Times New Roman" w:hAnsi="Times New Roman"/>
+          <w:b w:val="1"/>
+          <w:sz w:val="28"/>
+          <w:szCs w:val="28"/>
+        </w:rPr>
+      </w:pPr>
+      <w:r>
+        <w:rPr>
+          <w:rFonts w:ascii="Times New Roman" w:cs="Times New Roman" w:eastAsia="Times New Roman" w:hAnsi="Times New Roman"/>
+          <w:b w:val="1"/>
+          <w:sz w:val="28"/>
+          <w:szCs w:val="28"/>
+          <w:rtl w:val="0"/>
+        </w:rPr>
+        <w:t xml:space="preserve"> </w:t>
+      </w:r>
+    </w:p>
+    <w:p>
+      <w:pPr>
+        <w:rPr>
+          <w:rFonts w:ascii="Times New Roman" w:cs="Times New Roman" w:eastAsia="Times New Roman" w:hAnsi="Times New Roman"/>
+          <w:b w:val="1"/>
+          <w:sz w:val="28"/>
+          <w:szCs w:val="28"/>
+        </w:rPr>
+      </w:pPr>
+      <w:r>
+        <w:rPr>
+          <w:rFonts w:ascii="Times New Roman" w:cs="Times New Roman" w:eastAsia="Times New Roman" w:hAnsi="Times New Roman"/>
+          <w:b w:val="1"/>
+          <w:sz w:val="28"/>
+          <w:szCs w:val="28"/>
+          <w:rtl w:val="0"/>
+        </w:rPr>
+        <w:t xml:space="preserve"> </w:t>
+      </w:r>
+    </w:p>
+    <w:p>
+      <w:pPr>
+        <w:rPr>
+          <w:rFonts w:ascii="Times New Roman" w:cs="Times New Roman" w:eastAsia="Times New Roman" w:hAnsi="Times New Roman"/>
+          <w:b w:val="1"/>
+          <w:sz w:val="28"/>
+          <w:szCs w:val="28"/>
+        </w:rPr>
+      </w:pPr>
+      <w:r>
+        <w:rPr>
+          <w:rFonts w:ascii="Times New Roman" w:cs="Times New Roman" w:eastAsia="Times New Roman" w:hAnsi="Times New Roman"/>
+          <w:b w:val="1"/>
+          <w:sz w:val="28"/>
+          <w:szCs w:val="28"/>
+          <w:rtl w:val="0"/>
+        </w:rPr>
+        <w:t xml:space="preserve">Class Diagrams:</w:t>
+      </w:r>
+    </w:p>
+    <w:p>
+      <w:pPr>
+        <w:rPr>
+          <w:rFonts w:ascii="Times New Roman" w:cs="Times New Roman" w:eastAsia="Times New Roman" w:hAnsi="Times New Roman"/>
+          <w:b w:val="1"/>
+          <w:sz w:val="28"/>
+          <w:szCs w:val="28"/>
+        </w:rPr>
+      </w:pPr>
+      <w:r>
+        <w:rPr>
+          <w:rFonts w:ascii="Times New Roman" w:cs="Times New Roman" w:eastAsia="Times New Roman" w:hAnsi="Times New Roman"/>
+          <w:b w:val="1"/>
+          <w:sz w:val="28"/>
+          <w:szCs w:val="28"/>
         </w:rPr>
         <w:drawing>
           <wp:inline distB="114300" distT="114300" distL="114300" distR="114300">
-            <wp:extent cx="5943600" cy="3340100"/>
-            <wp:effectExtent b="12700" l="12700" r="12700" t="12700"/>
-            <wp:docPr id="7" name="image9.png"/>
+            <wp:extent cx="5800725" cy="3933825"/>
+            <wp:effectExtent b="0" l="0" r="0" t="0"/>
+            <wp:docPr id="6" name="image5.png"/>
             <a:graphic>
               <a:graphicData uri="http://schemas.openxmlformats.org/drawingml/2006/picture">
                 <pic:pic>
                   <pic:nvPicPr>
-                    <pic:cNvPr id="0" name="image9.png"/>
+                    <pic:cNvPr id="0" name="image5.png"/>
                     <pic:cNvPicPr preferRelativeResize="0"/>
                   </pic:nvPicPr>
                   <pic:blipFill>
@@ -7218,15 +6953,10 @@
                   <pic:spPr>
                     <a:xfrm>
                       <a:off x="0" y="0"/>
-                      <a:ext cx="5943600" cy="3340100"/>
+                      <a:ext cx="5800725" cy="3933825"/>
                     </a:xfrm>
                     <a:prstGeom prst="rect"/>
-                    <a:ln w="12700">
-                      <a:solidFill>
-                        <a:srgbClr val="000000"/>
-                      </a:solidFill>
-                      <a:prstDash val="solid"/>
-                    </a:ln>
+                    <a:ln/>
                   </pic:spPr>
                 </pic:pic>
               </a:graphicData>
@@ -7244,12 +6974,213 @@
       <w:pPr>
         <w:rPr>
           <w:rFonts w:ascii="Times New Roman" w:cs="Times New Roman" w:eastAsia="Times New Roman" w:hAnsi="Times New Roman"/>
+          <w:b w:val="1"/>
+          <w:sz w:val="28"/>
+          <w:szCs w:val="28"/>
+        </w:rPr>
+      </w:pPr>
+      <w:r>
+        <w:rPr>
+          <w:rFonts w:ascii="Times New Roman" w:cs="Times New Roman" w:eastAsia="Times New Roman" w:hAnsi="Times New Roman"/>
+          <w:b w:val="1"/>
+          <w:sz w:val="28"/>
+          <w:szCs w:val="28"/>
+          <w:rtl w:val="0"/>
+        </w:rPr>
+        <w:t xml:space="preserve">Service API Design:</w:t>
+      </w:r>
+    </w:p>
+    <w:p>
+      <w:pPr>
+        <w:rPr>
+          <w:rFonts w:ascii="Times New Roman" w:cs="Times New Roman" w:eastAsia="Times New Roman" w:hAnsi="Times New Roman"/>
           <w:i w:val="1"/>
           <w:color w:val="2e74b5"/>
           <w:sz w:val="24"/>
           <w:szCs w:val="24"/>
         </w:rPr>
       </w:pPr>
+      <w:r>
+        <w:rPr>
+          <w:rFonts w:ascii="Times New Roman" w:cs="Times New Roman" w:eastAsia="Times New Roman" w:hAnsi="Times New Roman"/>
+          <w:i w:val="1"/>
+          <w:color w:val="2e74b5"/>
+          <w:sz w:val="24"/>
+          <w:szCs w:val="24"/>
+          <w:rtl w:val="0"/>
+        </w:rPr>
+        <w:t xml:space="preserve">This section should fully document any Third Party Service Interface APIs being consumed or application specific Service APIs being published, how to access the service, what parameters are required by the API, and the detailed JSON data format specification that could be used by a third party developer to integrate with the service and API.</w:t>
+      </w:r>
+    </w:p>
+    <w:p>
+      <w:pPr>
+        <w:rPr>
+          <w:rFonts w:ascii="Times New Roman" w:cs="Times New Roman" w:eastAsia="Times New Roman" w:hAnsi="Times New Roman"/>
+          <w:i w:val="1"/>
+          <w:color w:val="2e74b5"/>
+          <w:sz w:val="24"/>
+          <w:szCs w:val="24"/>
+        </w:rPr>
+      </w:pPr>
+      <w:r>
+        <w:rPr>
+          <w:rFonts w:ascii="Times New Roman" w:cs="Times New Roman" w:eastAsia="Times New Roman" w:hAnsi="Times New Roman"/>
+          <w:i w:val="1"/>
+          <w:color w:val="2e74b5"/>
+          <w:sz w:val="24"/>
+          <w:szCs w:val="24"/>
+          <w:rtl w:val="0"/>
+        </w:rPr>
+        <w:t xml:space="preserve"> </w:t>
+      </w:r>
+    </w:p>
+    <w:p>
+      <w:pPr>
+        <w:rPr>
+          <w:rFonts w:ascii="Times New Roman" w:cs="Times New Roman" w:eastAsia="Times New Roman" w:hAnsi="Times New Roman"/>
+          <w:b w:val="1"/>
+          <w:sz w:val="28"/>
+          <w:szCs w:val="28"/>
+        </w:rPr>
+      </w:pPr>
+      <w:r>
+        <w:rPr>
+          <w:rFonts w:ascii="Times New Roman" w:cs="Times New Roman" w:eastAsia="Times New Roman" w:hAnsi="Times New Roman"/>
+          <w:b w:val="1"/>
+          <w:sz w:val="28"/>
+          <w:szCs w:val="28"/>
+          <w:rtl w:val="0"/>
+        </w:rPr>
+        <w:t xml:space="preserve">Security Design:</w:t>
+      </w:r>
+    </w:p>
+    <w:p>
+      <w:pPr>
+        <w:rPr>
+          <w:rFonts w:ascii="Times New Roman" w:cs="Times New Roman" w:eastAsia="Times New Roman" w:hAnsi="Times New Roman"/>
+          <w:i w:val="1"/>
+          <w:color w:val="2e74b5"/>
+          <w:sz w:val="24"/>
+          <w:szCs w:val="24"/>
+        </w:rPr>
+      </w:pPr>
+      <w:r>
+        <w:rPr>
+          <w:rFonts w:ascii="Times New Roman" w:cs="Times New Roman" w:eastAsia="Times New Roman" w:hAnsi="Times New Roman"/>
+          <w:i w:val="1"/>
+          <w:color w:val="2e74b5"/>
+          <w:sz w:val="24"/>
+          <w:szCs w:val="24"/>
+          <w:rtl w:val="0"/>
+        </w:rPr>
+        <w:t xml:space="preserve">This section should outline the design for how authentication and authorization was supported. This section should also contain all of the roles and privileges that are supported by the design.</w:t>
+      </w:r>
+    </w:p>
+    <w:p>
+      <w:pPr>
+        <w:rPr>
+          <w:rFonts w:ascii="Times New Roman" w:cs="Times New Roman" w:eastAsia="Times New Roman" w:hAnsi="Times New Roman"/>
+          <w:color w:val="2e74b5"/>
+          <w:sz w:val="24"/>
+          <w:szCs w:val="24"/>
+        </w:rPr>
+      </w:pPr>
+      <w:r>
+        <w:rPr>
+          <w:rFonts w:ascii="Times New Roman" w:cs="Times New Roman" w:eastAsia="Times New Roman" w:hAnsi="Times New Roman"/>
+          <w:color w:val="2e74b5"/>
+          <w:sz w:val="24"/>
+          <w:szCs w:val="24"/>
+          <w:rtl w:val="0"/>
+        </w:rPr>
+        <w:t xml:space="preserve"> </w:t>
+      </w:r>
+    </w:p>
+    <w:p>
+      <w:pPr>
+        <w:rPr>
+          <w:rFonts w:ascii="Times New Roman" w:cs="Times New Roman" w:eastAsia="Times New Roman" w:hAnsi="Times New Roman"/>
+          <w:b w:val="1"/>
+          <w:sz w:val="28"/>
+          <w:szCs w:val="28"/>
+        </w:rPr>
+      </w:pPr>
+      <w:r>
+        <w:rPr>
+          <w:rFonts w:ascii="Times New Roman" w:cs="Times New Roman" w:eastAsia="Times New Roman" w:hAnsi="Times New Roman"/>
+          <w:b w:val="1"/>
+          <w:sz w:val="28"/>
+          <w:szCs w:val="28"/>
+          <w:rtl w:val="0"/>
+        </w:rPr>
+        <w:t xml:space="preserve">Other Documentation:</w:t>
+      </w:r>
+    </w:p>
+    <w:p>
+      <w:pPr>
+        <w:rPr>
+          <w:rFonts w:ascii="Times New Roman" w:cs="Times New Roman" w:eastAsia="Times New Roman" w:hAnsi="Times New Roman"/>
+          <w:i w:val="1"/>
+          <w:color w:val="2e74b5"/>
+          <w:sz w:val="24"/>
+          <w:szCs w:val="24"/>
+        </w:rPr>
+      </w:pPr>
+      <w:r>
+        <w:rPr>
+          <w:rFonts w:ascii="Times New Roman" w:cs="Times New Roman" w:eastAsia="Times New Roman" w:hAnsi="Times New Roman"/>
+          <w:i w:val="1"/>
+          <w:color w:val="2e74b5"/>
+          <w:sz w:val="24"/>
+          <w:szCs w:val="24"/>
+          <w:rtl w:val="0"/>
+        </w:rPr>
+        <w:t xml:space="preserve">You should insert any additional drawings, storyboards, white board pictures, project schedules, tasks lists, and so forth that support your approach, design, and project. If you have no supporting documentation, please explain the rationale for why you are leaving this section as N/A.</w:t>
+      </w:r>
+    </w:p>
+    <w:p>
+      <w:pPr>
+        <w:rPr>
+          <w:rFonts w:ascii="Times New Roman" w:cs="Times New Roman" w:eastAsia="Times New Roman" w:hAnsi="Times New Roman"/>
+          <w:i w:val="1"/>
+          <w:color w:val="2e74b5"/>
+          <w:sz w:val="24"/>
+          <w:szCs w:val="24"/>
+        </w:rPr>
+      </w:pPr>
+      <w:r>
+        <w:rPr>
+          <w:rFonts w:ascii="Times New Roman" w:cs="Times New Roman" w:eastAsia="Times New Roman" w:hAnsi="Times New Roman"/>
+          <w:i w:val="1"/>
+          <w:color w:val="2e74b5"/>
+          <w:sz w:val="24"/>
+          <w:szCs w:val="24"/>
+          <w:rtl w:val="0"/>
+        </w:rPr>
+        <w:t xml:space="preserve"> </w:t>
+      </w:r>
+    </w:p>
+    <w:p>
+      <w:pPr>
+        <w:rPr>
+          <w:rFonts w:ascii="Times New Roman" w:cs="Times New Roman" w:eastAsia="Times New Roman" w:hAnsi="Times New Roman"/>
+          <w:i w:val="1"/>
+          <w:color w:val="2e74b5"/>
+          <w:sz w:val="24"/>
+          <w:szCs w:val="24"/>
+        </w:rPr>
+      </w:pPr>
+      <w:r>
+        <w:rPr>
+          <w:rFonts w:ascii="Times New Roman" w:cs="Times New Roman" w:eastAsia="Times New Roman" w:hAnsi="Times New Roman"/>
+          <w:i w:val="1"/>
+          <w:color w:val="2e74b5"/>
+          <w:sz w:val="24"/>
+          <w:szCs w:val="24"/>
+          <w:rtl w:val="0"/>
+        </w:rPr>
+        <w:t xml:space="preserve"> </w:t>
+      </w:r>
       <w:r>
         <w:rPr>
           <w:rFonts w:ascii="Times New Roman" w:cs="Times New Roman" w:eastAsia="Times New Roman" w:hAnsi="Times New Roman"/>
@@ -7262,12 +7193,12 @@
           <wp:inline distB="114300" distT="114300" distL="114300" distR="114300">
             <wp:extent cx="5943600" cy="3340100"/>
             <wp:effectExtent b="12700" l="12700" r="12700" t="12700"/>
-            <wp:docPr id="1" name="image10.png"/>
+            <wp:docPr id="9" name="image6.png"/>
             <a:graphic>
               <a:graphicData uri="http://schemas.openxmlformats.org/drawingml/2006/picture">
                 <pic:pic>
                   <pic:nvPicPr>
-                    <pic:cNvPr id="0" name="image10.png"/>
+                    <pic:cNvPr id="0" name="image6.png"/>
                     <pic:cNvPicPr preferRelativeResize="0"/>
                   </pic:nvPicPr>
                   <pic:blipFill>
@@ -7324,12 +7255,12 @@
           <wp:inline distB="114300" distT="114300" distL="114300" distR="114300">
             <wp:extent cx="5943600" cy="3340100"/>
             <wp:effectExtent b="12700" l="12700" r="12700" t="12700"/>
-            <wp:docPr id="8" name="image4.png"/>
+            <wp:docPr id="11" name="image8.png"/>
             <a:graphic>
               <a:graphicData uri="http://schemas.openxmlformats.org/drawingml/2006/picture">
                 <pic:pic>
                   <pic:nvPicPr>
-                    <pic:cNvPr id="0" name="image4.png"/>
+                    <pic:cNvPr id="0" name="image8.png"/>
                     <pic:cNvPicPr preferRelativeResize="0"/>
                   </pic:nvPicPr>
                   <pic:blipFill>
@@ -7386,12 +7317,12 @@
           <wp:inline distB="114300" distT="114300" distL="114300" distR="114300">
             <wp:extent cx="5943600" cy="3340100"/>
             <wp:effectExtent b="12700" l="12700" r="12700" t="12700"/>
-            <wp:docPr id="3" name="image11.png"/>
+            <wp:docPr id="7" name="image3.png"/>
             <a:graphic>
               <a:graphicData uri="http://schemas.openxmlformats.org/drawingml/2006/picture">
                 <pic:pic>
                   <pic:nvPicPr>
-                    <pic:cNvPr id="0" name="image11.png"/>
+                    <pic:cNvPr id="0" name="image3.png"/>
                     <pic:cNvPicPr preferRelativeResize="0"/>
                   </pic:nvPicPr>
                   <pic:blipFill>
@@ -7448,16 +7379,202 @@
           <wp:inline distB="114300" distT="114300" distL="114300" distR="114300">
             <wp:extent cx="5943600" cy="3340100"/>
             <wp:effectExtent b="12700" l="12700" r="12700" t="12700"/>
-            <wp:docPr id="4" name="image3.png"/>
+            <wp:docPr id="1" name="image4.png"/>
             <a:graphic>
               <a:graphicData uri="http://schemas.openxmlformats.org/drawingml/2006/picture">
                 <pic:pic>
                   <pic:nvPicPr>
-                    <pic:cNvPr id="0" name="image3.png"/>
+                    <pic:cNvPr id="0" name="image4.png"/>
                     <pic:cNvPicPr preferRelativeResize="0"/>
                   </pic:nvPicPr>
                   <pic:blipFill>
                     <a:blip r:embed="rId20"/>
+                    <a:srcRect b="0" l="0" r="0" t="0"/>
+                    <a:stretch>
+                      <a:fillRect/>
+                    </a:stretch>
+                  </pic:blipFill>
+                  <pic:spPr>
+                    <a:xfrm>
+                      <a:off x="0" y="0"/>
+                      <a:ext cx="5943600" cy="3340100"/>
+                    </a:xfrm>
+                    <a:prstGeom prst="rect"/>
+                    <a:ln w="12700">
+                      <a:solidFill>
+                        <a:srgbClr val="000000"/>
+                      </a:solidFill>
+                      <a:prstDash val="solid"/>
+                    </a:ln>
+                  </pic:spPr>
+                </pic:pic>
+              </a:graphicData>
+            </a:graphic>
+          </wp:inline>
+        </w:drawing>
+      </w:r>
+      <w:r>
+        <w:rPr>
+          <w:rtl w:val="0"/>
+        </w:rPr>
+      </w:r>
+    </w:p>
+    <w:p>
+      <w:pPr>
+        <w:rPr>
+          <w:rFonts w:ascii="Times New Roman" w:cs="Times New Roman" w:eastAsia="Times New Roman" w:hAnsi="Times New Roman"/>
+          <w:i w:val="1"/>
+          <w:color w:val="2e74b5"/>
+          <w:sz w:val="24"/>
+          <w:szCs w:val="24"/>
+        </w:rPr>
+      </w:pPr>
+      <w:r>
+        <w:rPr>
+          <w:rFonts w:ascii="Times New Roman" w:cs="Times New Roman" w:eastAsia="Times New Roman" w:hAnsi="Times New Roman"/>
+          <w:i w:val="1"/>
+          <w:color w:val="2e74b5"/>
+          <w:sz w:val="24"/>
+          <w:szCs w:val="24"/>
+        </w:rPr>
+        <w:drawing>
+          <wp:inline distB="114300" distT="114300" distL="114300" distR="114300">
+            <wp:extent cx="5943600" cy="3340100"/>
+            <wp:effectExtent b="12700" l="12700" r="12700" t="12700"/>
+            <wp:docPr id="8" name="image7.png"/>
+            <a:graphic>
+              <a:graphicData uri="http://schemas.openxmlformats.org/drawingml/2006/picture">
+                <pic:pic>
+                  <pic:nvPicPr>
+                    <pic:cNvPr id="0" name="image7.png"/>
+                    <pic:cNvPicPr preferRelativeResize="0"/>
+                  </pic:nvPicPr>
+                  <pic:blipFill>
+                    <a:blip r:embed="rId21"/>
+                    <a:srcRect b="0" l="0" r="0" t="0"/>
+                    <a:stretch>
+                      <a:fillRect/>
+                    </a:stretch>
+                  </pic:blipFill>
+                  <pic:spPr>
+                    <a:xfrm>
+                      <a:off x="0" y="0"/>
+                      <a:ext cx="5943600" cy="3340100"/>
+                    </a:xfrm>
+                    <a:prstGeom prst="rect"/>
+                    <a:ln w="12700">
+                      <a:solidFill>
+                        <a:srgbClr val="000000"/>
+                      </a:solidFill>
+                      <a:prstDash val="solid"/>
+                    </a:ln>
+                  </pic:spPr>
+                </pic:pic>
+              </a:graphicData>
+            </a:graphic>
+          </wp:inline>
+        </w:drawing>
+      </w:r>
+      <w:r>
+        <w:rPr>
+          <w:rtl w:val="0"/>
+        </w:rPr>
+      </w:r>
+    </w:p>
+    <w:p>
+      <w:pPr>
+        <w:rPr>
+          <w:rFonts w:ascii="Times New Roman" w:cs="Times New Roman" w:eastAsia="Times New Roman" w:hAnsi="Times New Roman"/>
+          <w:i w:val="1"/>
+          <w:color w:val="2e74b5"/>
+          <w:sz w:val="24"/>
+          <w:szCs w:val="24"/>
+        </w:rPr>
+      </w:pPr>
+      <w:r>
+        <w:rPr>
+          <w:rFonts w:ascii="Times New Roman" w:cs="Times New Roman" w:eastAsia="Times New Roman" w:hAnsi="Times New Roman"/>
+          <w:i w:val="1"/>
+          <w:color w:val="2e74b5"/>
+          <w:sz w:val="24"/>
+          <w:szCs w:val="24"/>
+        </w:rPr>
+        <w:drawing>
+          <wp:inline distB="114300" distT="114300" distL="114300" distR="114300">
+            <wp:extent cx="5943600" cy="3340100"/>
+            <wp:effectExtent b="12700" l="12700" r="12700" t="12700"/>
+            <wp:docPr id="3" name="image12.png"/>
+            <a:graphic>
+              <a:graphicData uri="http://schemas.openxmlformats.org/drawingml/2006/picture">
+                <pic:pic>
+                  <pic:nvPicPr>
+                    <pic:cNvPr id="0" name="image12.png"/>
+                    <pic:cNvPicPr preferRelativeResize="0"/>
+                  </pic:nvPicPr>
+                  <pic:blipFill>
+                    <a:blip r:embed="rId22"/>
+                    <a:srcRect b="0" l="0" r="0" t="0"/>
+                    <a:stretch>
+                      <a:fillRect/>
+                    </a:stretch>
+                  </pic:blipFill>
+                  <pic:spPr>
+                    <a:xfrm>
+                      <a:off x="0" y="0"/>
+                      <a:ext cx="5943600" cy="3340100"/>
+                    </a:xfrm>
+                    <a:prstGeom prst="rect"/>
+                    <a:ln w="12700">
+                      <a:solidFill>
+                        <a:srgbClr val="000000"/>
+                      </a:solidFill>
+                      <a:prstDash val="solid"/>
+                    </a:ln>
+                  </pic:spPr>
+                </pic:pic>
+              </a:graphicData>
+            </a:graphic>
+          </wp:inline>
+        </w:drawing>
+      </w:r>
+      <w:r>
+        <w:rPr>
+          <w:rtl w:val="0"/>
+        </w:rPr>
+      </w:r>
+    </w:p>
+    <w:p>
+      <w:pPr>
+        <w:rPr>
+          <w:rFonts w:ascii="Times New Roman" w:cs="Times New Roman" w:eastAsia="Times New Roman" w:hAnsi="Times New Roman"/>
+          <w:i w:val="1"/>
+          <w:color w:val="2e74b5"/>
+          <w:sz w:val="24"/>
+          <w:szCs w:val="24"/>
+        </w:rPr>
+      </w:pPr>
+      <w:r>
+        <w:rPr>
+          <w:rFonts w:ascii="Times New Roman" w:cs="Times New Roman" w:eastAsia="Times New Roman" w:hAnsi="Times New Roman"/>
+          <w:i w:val="1"/>
+          <w:color w:val="2e74b5"/>
+          <w:sz w:val="24"/>
+          <w:szCs w:val="24"/>
+        </w:rPr>
+        <w:drawing>
+          <wp:inline distB="114300" distT="114300" distL="114300" distR="114300">
+            <wp:extent cx="5943600" cy="3340100"/>
+            <wp:effectExtent b="12700" l="12700" r="12700" t="12700"/>
+            <wp:docPr id="4" name="image9.png"/>
+            <a:graphic>
+              <a:graphicData uri="http://schemas.openxmlformats.org/drawingml/2006/picture">
+                <pic:pic>
+                  <pic:nvPicPr>
+                    <pic:cNvPr id="0" name="image9.png"/>
+                    <pic:cNvPicPr preferRelativeResize="0"/>
+                  </pic:nvPicPr>
+                  <pic:blipFill>
+                    <a:blip r:embed="rId23"/>
                     <a:srcRect b="0" l="0" r="0" t="0"/>
                     <a:stretch>
                       <a:fillRect/>

</xml_diff>